<commit_message>
paar fixen voor inleiding
</commit_message>
<xml_diff>
--- a/Handleiding kart dashboard.docx
+++ b/Handleiding kart dashboard.docx
@@ -582,35 +582,7 @@
           <w:sz w:val="24"/>
           <w:szCs w:val="24"/>
         </w:rPr>
-        <w:t>(als het goed is krijg je dan het zelfde als</w:t>
-      </w:r>
-      <w:r>
-        <w:rPr>
-          <w:sz w:val="24"/>
-          <w:szCs w:val="24"/>
-        </w:rPr>
-        <w:t xml:space="preserve"> de</w:t>
-      </w:r>
-      <w:r>
-        <w:rPr>
-          <w:sz w:val="24"/>
-          <w:szCs w:val="24"/>
-        </w:rPr>
-        <w:t xml:space="preserve"> afbeelding </w:t>
-      </w:r>
-      <w:r>
-        <w:rPr>
-          <w:sz w:val="24"/>
-          <w:szCs w:val="24"/>
-        </w:rPr>
-        <w:t>hierboven</w:t>
-      </w:r>
-      <w:r>
-        <w:rPr>
-          <w:sz w:val="24"/>
-          <w:szCs w:val="24"/>
-        </w:rPr>
-        <w:t>).</w:t>
+        <w:t>(als het goed is krijg je dan het zelfde als de afbeelding hierboven).</w:t>
       </w:r>
     </w:p>
     <w:p>
@@ -676,21 +648,7 @@
           <w:sz w:val="24"/>
           <w:szCs w:val="24"/>
         </w:rPr>
-        <w:t>Voer in de terminal het commando</w:t>
-      </w:r>
-      <w:r>
-        <w:rPr>
-          <w:sz w:val="24"/>
-          <w:szCs w:val="24"/>
-        </w:rPr>
-        <w:t>:</w:t>
-      </w:r>
-      <w:r>
-        <w:rPr>
-          <w:sz w:val="24"/>
-          <w:szCs w:val="24"/>
-        </w:rPr>
-        <w:t xml:space="preserve"> </w:t>
+        <w:t xml:space="preserve">Voer in de terminal het commando: </w:t>
       </w:r>
       <w:r>
         <w:rPr>
@@ -722,6 +680,7 @@
       </w:pPr>
       <w:r>
         <w:rPr>
+          <w:noProof/>
           <w:sz w:val="24"/>
           <w:szCs w:val="24"/>
         </w:rPr>
@@ -786,6 +745,24 @@
       </w:r>
       <w:r>
         <w:rPr>
+          <w:rFonts w:ascii="Cambria Math" w:hAnsi="Cambria Math" w:cs="Cambria Math"/>
+          <w:sz w:val="24"/>
+          <w:szCs w:val="24"/>
+        </w:rPr>
+        <w:t xml:space="preserve">, dit is voor het downloaden van alle </w:t>
+      </w:r>
+      <w:proofErr w:type="spellStart"/>
+      <w:r>
+        <w:rPr>
+          <w:rFonts w:ascii="Cambria Math" w:hAnsi="Cambria Math" w:cs="Cambria Math"/>
+          <w:sz w:val="24"/>
+          <w:szCs w:val="24"/>
+        </w:rPr>
+        <w:t>extenties</w:t>
+      </w:r>
+      <w:proofErr w:type="spellEnd"/>
+      <w:r>
+        <w:rPr>
           <w:sz w:val="24"/>
           <w:szCs w:val="24"/>
         </w:rPr>
@@ -804,25 +781,19 @@
           <w:sz w:val="24"/>
           <w:szCs w:val="24"/>
         </w:rPr>
-        <w:t>Klik Enter</w:t>
-      </w:r>
-      <w:r>
-        <w:rPr>
-          <w:sz w:val="24"/>
-          <w:szCs w:val="24"/>
-        </w:rPr>
-        <w:t>.</w:t>
-      </w:r>
-    </w:p>
-    <w:p>
-      <w:pPr>
-        <w:rPr>
-          <w:sz w:val="24"/>
-          <w:szCs w:val="24"/>
-        </w:rPr>
-      </w:pPr>
-      <w:r>
-        <w:rPr>
+        <w:t>Klik Enter.</w:t>
+      </w:r>
+    </w:p>
+    <w:p>
+      <w:pPr>
+        <w:rPr>
+          <w:sz w:val="24"/>
+          <w:szCs w:val="24"/>
+        </w:rPr>
+      </w:pPr>
+      <w:r>
+        <w:rPr>
+          <w:noProof/>
           <w:sz w:val="24"/>
           <w:szCs w:val="24"/>
         </w:rPr>
@@ -882,6 +853,13 @@
           <w:sz w:val="24"/>
           <w:szCs w:val="24"/>
         </w:rPr>
+        <w:t>, voor jullie gaat het niet uitmaken wat er staat</w:t>
+      </w:r>
+      <w:r>
+        <w:rPr>
+          <w:sz w:val="24"/>
+          <w:szCs w:val="24"/>
+        </w:rPr>
         <w:t>.</w:t>
       </w:r>
     </w:p>
@@ -897,14 +875,7 @@
           <w:sz w:val="24"/>
           <w:szCs w:val="24"/>
         </w:rPr>
-        <w:t>(let op dit kan maximaal een paar seconde duren</w:t>
-      </w:r>
-      <w:r>
-        <w:rPr>
-          <w:sz w:val="24"/>
-          <w:szCs w:val="24"/>
-        </w:rPr>
-        <w:t>.</w:t>
+        <w:t>(let op dit kan maximaal een paar seconde duren.</w:t>
       </w:r>
       <w:r>
         <w:rPr>
@@ -1005,6 +976,7 @@
       </w:pPr>
       <w:r>
         <w:rPr>
+          <w:noProof/>
           <w:sz w:val="24"/>
           <w:szCs w:val="24"/>
         </w:rPr>
@@ -1069,6 +1041,14 @@
       </w:r>
       <w:r>
         <w:rPr>
+          <w:rFonts w:ascii="Cambria Math" w:hAnsi="Cambria Math" w:cs="Cambria Math"/>
+          <w:sz w:val="24"/>
+          <w:szCs w:val="24"/>
+        </w:rPr>
+        <w:t xml:space="preserve"> dit is om de dashboard op te starten, doe dit elke keer als de dashboard helemaal is afgesloten en jullie het willen het opstarten</w:t>
+      </w:r>
+      <w:r>
+        <w:rPr>
           <w:sz w:val="24"/>
           <w:szCs w:val="24"/>
         </w:rPr>
@@ -1099,6 +1079,7 @@
       </w:pPr>
       <w:r>
         <w:rPr>
+          <w:noProof/>
           <w:sz w:val="24"/>
           <w:szCs w:val="24"/>
         </w:rPr>
@@ -1193,6 +1174,7 @@
       </w:pPr>
       <w:r>
         <w:rPr>
+          <w:noProof/>
           <w:sz w:val="24"/>
           <w:szCs w:val="24"/>
         </w:rPr>

</xml_diff>

<commit_message>
file explorer probleem opgelost
</commit_message>
<xml_diff>
--- a/Handleiding kart dashboard.docx
+++ b/Handleiding kart dashboard.docx
@@ -6,28 +6,25 @@
       <w:pPr>
         <w:jc w:val="center"/>
         <w:rPr>
-          <w:sz w:val="32"/>
-          <w:szCs w:val="32"/>
-        </w:rPr>
-      </w:pPr>
-      <w:r>
-        <w:rPr>
-          <w:sz w:val="32"/>
-          <w:szCs w:val="32"/>
+          <w:b/>
+          <w:bCs/>
+          <w:sz w:val="50"/>
+          <w:szCs w:val="50"/>
+        </w:rPr>
+      </w:pPr>
+      <w:r>
+        <w:rPr>
+          <w:b/>
+          <w:bCs/>
+          <w:sz w:val="50"/>
+          <w:szCs w:val="50"/>
         </w:rPr>
         <w:t>Welkom bij ons dashboard</w:t>
       </w:r>
     </w:p>
     <w:p>
       <w:pPr>
-        <w:rPr>
-          <w:sz w:val="26"/>
-          <w:szCs w:val="26"/>
-        </w:rPr>
-      </w:pPr>
-    </w:p>
-    <w:p>
-      <w:pPr>
+        <w:jc w:val="center"/>
         <w:rPr>
           <w:sz w:val="24"/>
           <w:szCs w:val="24"/>
@@ -54,14 +51,6 @@
         </w:rPr>
         <w:t>het dashboard op te starten.</w:t>
       </w:r>
-    </w:p>
-    <w:p>
-      <w:pPr>
-        <w:rPr>
-          <w:sz w:val="24"/>
-          <w:szCs w:val="24"/>
-        </w:rPr>
-      </w:pPr>
     </w:p>
     <w:p>
       <w:pPr>
@@ -106,7 +95,7 @@
           <w:sz w:val="24"/>
           <w:szCs w:val="24"/>
         </w:rPr>
-        <w:t xml:space="preserve">Open met de </w:t>
+        <w:t xml:space="preserve">Open de app </w:t>
       </w:r>
       <w:r>
         <w:rPr>
@@ -120,17 +109,81 @@
       </w:r>
       <w:r>
         <w:rPr>
-          <w:sz w:val="24"/>
-          <w:szCs w:val="24"/>
+          <w:b/>
+          <w:bCs/>
+          <w:sz w:val="24"/>
+          <w:szCs w:val="24"/>
+          <w:u w:val="single"/>
         </w:rPr>
         <w:t xml:space="preserve"> </w:t>
       </w:r>
       <w:r>
         <w:rPr>
-          <w:sz w:val="24"/>
-          <w:szCs w:val="24"/>
-        </w:rPr>
-        <w:t xml:space="preserve">het mapje van het project </w:t>
+          <w:b/>
+          <w:bCs/>
+          <w:sz w:val="24"/>
+          <w:szCs w:val="24"/>
+          <w:u w:val="single"/>
+        </w:rPr>
+        <w:drawing>
+          <wp:inline distT="0" distB="0" distL="0" distR="0" wp14:anchorId="6CF09E56" wp14:editId="48EE370B">
+            <wp:extent cx="228600" cy="246529"/>
+            <wp:effectExtent l="0" t="0" r="0" b="1270"/>
+            <wp:docPr id="1900385290" name="Afbeelding 1" descr="Afbeelding met schermopname, Rechthoek, Elektrisch blauw, symbool&#10;&#10;Automatisch gegenereerde beschrijving"/>
+            <wp:cNvGraphicFramePr>
+              <a:graphicFrameLocks xmlns:a="http://schemas.openxmlformats.org/drawingml/2006/main" noChangeAspect="1"/>
+            </wp:cNvGraphicFramePr>
+            <a:graphic xmlns:a="http://schemas.openxmlformats.org/drawingml/2006/main">
+              <a:graphicData uri="http://schemas.openxmlformats.org/drawingml/2006/picture">
+                <pic:pic xmlns:pic="http://schemas.openxmlformats.org/drawingml/2006/picture">
+                  <pic:nvPicPr>
+                    <pic:cNvPr id="1900385290" name="Afbeelding 1" descr="Afbeelding met schermopname, Rechthoek, Elektrisch blauw, symbool&#10;&#10;Automatisch gegenereerde beschrijving"/>
+                    <pic:cNvPicPr/>
+                  </pic:nvPicPr>
+                  <pic:blipFill>
+                    <a:blip r:embed="rId4"/>
+                    <a:stretch>
+                      <a:fillRect/>
+                    </a:stretch>
+                  </pic:blipFill>
+                  <pic:spPr>
+                    <a:xfrm>
+                      <a:off x="0" y="0"/>
+                      <a:ext cx="232618" cy="250862"/>
+                    </a:xfrm>
+                    <a:prstGeom prst="rect">
+                      <a:avLst/>
+                    </a:prstGeom>
+                  </pic:spPr>
+                </pic:pic>
+              </a:graphicData>
+            </a:graphic>
+          </wp:inline>
+        </w:drawing>
+      </w:r>
+      <w:r>
+        <w:rPr>
+          <w:b/>
+          <w:bCs/>
+          <w:sz w:val="24"/>
+          <w:szCs w:val="24"/>
+          <w:u w:val="single"/>
+        </w:rPr>
+        <w:t xml:space="preserve"> </w:t>
+      </w:r>
+      <w:r>
+        <w:rPr>
+          <w:sz w:val="24"/>
+          <w:szCs w:val="24"/>
+        </w:rPr>
+        <w:t xml:space="preserve"> op</w:t>
+      </w:r>
+      <w:r>
+        <w:rPr>
+          <w:sz w:val="24"/>
+          <w:szCs w:val="24"/>
+        </w:rPr>
+        <w:t xml:space="preserve"> de laptop en open het mapje van het dashboard</w:t>
       </w:r>
     </w:p>
     <w:p>
@@ -160,7 +213,7 @@
                     <pic:cNvPicPr/>
                   </pic:nvPicPr>
                   <pic:blipFill>
-                    <a:blip r:embed="rId4"/>
+                    <a:blip r:embed="rId5"/>
                     <a:stretch>
                       <a:fillRect/>
                     </a:stretch>
@@ -306,7 +359,7 @@
                     <pic:cNvPicPr/>
                   </pic:nvPicPr>
                   <pic:blipFill>
-                    <a:blip r:embed="rId5"/>
+                    <a:blip r:embed="rId6"/>
                     <a:stretch>
                       <a:fillRect/>
                     </a:stretch>
@@ -372,83 +425,83 @@
           <w:sz w:val="24"/>
           <w:szCs w:val="24"/>
         </w:rPr>
+        <w:t>In de terminal</w:t>
+      </w:r>
+      <w:r>
+        <w:rPr>
+          <w:sz w:val="24"/>
+          <w:szCs w:val="24"/>
+        </w:rPr>
+        <w:t xml:space="preserve"> type </w:t>
+      </w:r>
+      <w:r>
+        <w:rPr>
+          <w:b/>
+          <w:bCs/>
+          <w:sz w:val="24"/>
+          <w:szCs w:val="24"/>
+          <w:u w:val="single"/>
+        </w:rPr>
+        <w:t>cd</w:t>
+      </w:r>
+      <w:r>
+        <w:rPr>
+          <w:sz w:val="24"/>
+          <w:szCs w:val="24"/>
+        </w:rPr>
+        <w:t xml:space="preserve"> en </w:t>
+      </w:r>
+      <w:r>
+        <w:rPr>
+          <w:sz w:val="24"/>
+          <w:szCs w:val="24"/>
+        </w:rPr>
+        <w:t xml:space="preserve">plaats je de zin van </w:t>
+      </w:r>
+      <w:r>
+        <w:rPr>
+          <w:b/>
+          <w:bCs/>
+          <w:sz w:val="24"/>
+          <w:szCs w:val="24"/>
+          <w:u w:val="single"/>
+        </w:rPr>
+        <w:t>stap 1</w:t>
+      </w:r>
+      <w:r>
+        <w:rPr>
+          <w:sz w:val="24"/>
+          <w:szCs w:val="24"/>
+        </w:rPr>
+        <w:t xml:space="preserve"> (zoals op de afbeelding </w:t>
+      </w:r>
+      <w:r>
+        <w:rPr>
+          <w:sz w:val="24"/>
+          <w:szCs w:val="24"/>
+        </w:rPr>
+        <w:t>hieronder</w:t>
+      </w:r>
+      <w:r>
+        <w:rPr>
+          <w:sz w:val="24"/>
+          <w:szCs w:val="24"/>
+        </w:rPr>
+        <w:t>)</w:t>
+      </w:r>
+    </w:p>
+    <w:p>
+      <w:pPr>
+        <w:rPr>
+          <w:sz w:val="24"/>
+          <w:szCs w:val="24"/>
+        </w:rPr>
+      </w:pPr>
+      <w:r>
+        <w:rPr>
+          <w:noProof/>
+        </w:rPr>
         <w:lastRenderedPageBreak/>
-        <w:t>In de terminal</w:t>
-      </w:r>
-      <w:r>
-        <w:rPr>
-          <w:sz w:val="24"/>
-          <w:szCs w:val="24"/>
-        </w:rPr>
-        <w:t xml:space="preserve"> type </w:t>
-      </w:r>
-      <w:r>
-        <w:rPr>
-          <w:b/>
-          <w:bCs/>
-          <w:sz w:val="24"/>
-          <w:szCs w:val="24"/>
-          <w:u w:val="single"/>
-        </w:rPr>
-        <w:t>cd</w:t>
-      </w:r>
-      <w:r>
-        <w:rPr>
-          <w:sz w:val="24"/>
-          <w:szCs w:val="24"/>
-        </w:rPr>
-        <w:t xml:space="preserve"> en </w:t>
-      </w:r>
-      <w:r>
-        <w:rPr>
-          <w:sz w:val="24"/>
-          <w:szCs w:val="24"/>
-        </w:rPr>
-        <w:t xml:space="preserve">plaats je de zin van </w:t>
-      </w:r>
-      <w:r>
-        <w:rPr>
-          <w:b/>
-          <w:bCs/>
-          <w:sz w:val="24"/>
-          <w:szCs w:val="24"/>
-          <w:u w:val="single"/>
-        </w:rPr>
-        <w:t>stap 1</w:t>
-      </w:r>
-      <w:r>
-        <w:rPr>
-          <w:sz w:val="24"/>
-          <w:szCs w:val="24"/>
-        </w:rPr>
-        <w:t xml:space="preserve"> (zoals op de afbeelding </w:t>
-      </w:r>
-      <w:r>
-        <w:rPr>
-          <w:sz w:val="24"/>
-          <w:szCs w:val="24"/>
-        </w:rPr>
-        <w:t>hieronder</w:t>
-      </w:r>
-      <w:r>
-        <w:rPr>
-          <w:sz w:val="24"/>
-          <w:szCs w:val="24"/>
-        </w:rPr>
-        <w:t>)</w:t>
-      </w:r>
-    </w:p>
-    <w:p>
-      <w:pPr>
-        <w:rPr>
-          <w:sz w:val="24"/>
-          <w:szCs w:val="24"/>
-        </w:rPr>
-      </w:pPr>
-      <w:r>
-        <w:rPr>
-          <w:noProof/>
-        </w:rPr>
         <w:drawing>
           <wp:inline distT="0" distB="0" distL="0" distR="0" wp14:anchorId="49EF1C16" wp14:editId="039E9047">
             <wp:extent cx="5760720" cy="3407410"/>
@@ -465,7 +518,7 @@
                     <pic:cNvPicPr/>
                   </pic:nvPicPr>
                   <pic:blipFill>
-                    <a:blip r:embed="rId6"/>
+                    <a:blip r:embed="rId7"/>
                     <a:stretch>
                       <a:fillRect/>
                     </a:stretch>
@@ -549,7 +602,7 @@
                     <pic:cNvPicPr/>
                   </pic:nvPicPr>
                   <pic:blipFill>
-                    <a:blip r:embed="rId7"/>
+                    <a:blip r:embed="rId8"/>
                     <a:stretch>
                       <a:fillRect/>
                     </a:stretch>
@@ -655,15 +708,7 @@
           <w:sz w:val="24"/>
           <w:szCs w:val="24"/>
         </w:rPr>
-        <w:t>extensies</w:t>
-      </w:r>
-      <w:r>
-        <w:rPr>
-          <w:rFonts w:ascii="Cambria Math" w:hAnsi="Cambria Math" w:cs="Cambria Math"/>
-          <w:sz w:val="24"/>
-          <w:szCs w:val="24"/>
-        </w:rPr>
-        <w:t xml:space="preserve"> die nodig zijn voor het dashboard downloaden</w:t>
+        <w:t>extensies die nodig zijn voor het dashboard downloaden</w:t>
       </w:r>
     </w:p>
     <w:p>
@@ -731,7 +776,7 @@
                     <pic:cNvPicPr/>
                   </pic:nvPicPr>
                   <pic:blipFill>
-                    <a:blip r:embed="rId8"/>
+                    <a:blip r:embed="rId9"/>
                     <a:stretch>
                       <a:fillRect/>
                     </a:stretch>
@@ -826,7 +871,7 @@
                     <pic:cNvPicPr/>
                   </pic:nvPicPr>
                   <pic:blipFill>
-                    <a:blip r:embed="rId9"/>
+                    <a:blip r:embed="rId10"/>
                     <a:stretch>
                       <a:fillRect/>
                     </a:stretch>
@@ -1038,7 +1083,7 @@
                     <pic:cNvPicPr/>
                   </pic:nvPicPr>
                   <pic:blipFill>
-                    <a:blip r:embed="rId10"/>
+                    <a:blip r:embed="rId11"/>
                     <a:stretch>
                       <a:fillRect/>
                     </a:stretch>
@@ -1133,7 +1178,7 @@
                     <pic:cNvPicPr/>
                   </pic:nvPicPr>
                   <pic:blipFill>
-                    <a:blip r:embed="rId11"/>
+                    <a:blip r:embed="rId12"/>
                     <a:stretch>
                       <a:fillRect/>
                     </a:stretch>
@@ -1229,7 +1274,7 @@
                     <pic:cNvPicPr/>
                   </pic:nvPicPr>
                   <pic:blipFill>
-                    <a:blip r:embed="rId12"/>
+                    <a:blip r:embed="rId13"/>
                     <a:stretch>
                       <a:fillRect/>
                     </a:stretch>
@@ -1410,6 +1455,7 @@
       </w:pPr>
       <w:r>
         <w:rPr>
+          <w:noProof/>
           <w:sz w:val="24"/>
           <w:szCs w:val="24"/>
         </w:rPr>
@@ -1429,7 +1475,7 @@
                     <pic:cNvPicPr/>
                   </pic:nvPicPr>
                   <pic:blipFill>
-                    <a:blip r:embed="rId13"/>
+                    <a:blip r:embed="rId14"/>
                     <a:stretch>
                       <a:fillRect/>
                     </a:stretch>

</xml_diff>

<commit_message>
uitleg over afsluiten toegevoegd
</commit_message>
<xml_diff>
--- a/Handleiding kart dashboard.docx
+++ b/Handleiding kart dashboard.docx
@@ -121,6 +121,7 @@
         <w:rPr>
           <w:b/>
           <w:bCs/>
+          <w:noProof/>
           <w:sz w:val="24"/>
           <w:szCs w:val="24"/>
           <w:u w:val="single"/>
@@ -188,6 +189,7 @@
     </w:p>
     <w:p>
       <w:pPr>
+        <w:jc w:val="center"/>
         <w:rPr>
           <w:sz w:val="24"/>
           <w:szCs w:val="24"/>
@@ -198,9 +200,9 @@
           <w:noProof/>
         </w:rPr>
         <w:drawing>
-          <wp:inline distT="0" distB="0" distL="0" distR="0" wp14:anchorId="7BEC5E3A" wp14:editId="7BF4018D">
-            <wp:extent cx="5760720" cy="2978150"/>
-            <wp:effectExtent l="0" t="0" r="0" b="0"/>
+          <wp:inline distT="0" distB="0" distL="0" distR="0" wp14:anchorId="7BEC5E3A" wp14:editId="36318B6B">
+            <wp:extent cx="4927600" cy="2547448"/>
+            <wp:effectExtent l="0" t="0" r="6350" b="5715"/>
             <wp:docPr id="1920780376" name="Afbeelding 1" descr="Afbeelding met tekst, schermopname, software, Multimediasoftware&#10;&#10;Automatisch gegenereerde beschrijving"/>
             <wp:cNvGraphicFramePr>
               <a:graphicFrameLocks xmlns:a="http://schemas.openxmlformats.org/drawingml/2006/main" noChangeAspect="1"/>
@@ -221,7 +223,7 @@
                   <pic:spPr>
                     <a:xfrm>
                       <a:off x="0" y="0"/>
-                      <a:ext cx="5760720" cy="2978150"/>
+                      <a:ext cx="4940266" cy="2553996"/>
                     </a:xfrm>
                     <a:prstGeom prst="rect">
                       <a:avLst/>
@@ -325,18 +327,12 @@
     </w:p>
     <w:p>
       <w:pPr>
+        <w:ind w:firstLine="708"/>
         <w:rPr>
           <w:sz w:val="20"/>
           <w:szCs w:val="20"/>
         </w:rPr>
       </w:pPr>
-      <w:r>
-        <w:rPr>
-          <w:sz w:val="20"/>
-          <w:szCs w:val="20"/>
-        </w:rPr>
-        <w:t xml:space="preserve"> </w:t>
-      </w:r>
       <w:r>
         <w:rPr>
           <w:noProof/>
@@ -412,19 +408,27 @@
           <w:szCs w:val="24"/>
         </w:rPr>
       </w:pPr>
-    </w:p>
-    <w:p>
-      <w:pPr>
-        <w:rPr>
-          <w:sz w:val="24"/>
-          <w:szCs w:val="24"/>
-        </w:rPr>
-      </w:pPr>
-      <w:r>
-        <w:rPr>
-          <w:sz w:val="24"/>
-          <w:szCs w:val="24"/>
-        </w:rPr>
+      <w:r>
+        <w:rPr>
+          <w:sz w:val="24"/>
+          <w:szCs w:val="24"/>
+        </w:rPr>
+        <w:br w:type="page"/>
+      </w:r>
+    </w:p>
+    <w:p>
+      <w:pPr>
+        <w:rPr>
+          <w:sz w:val="24"/>
+          <w:szCs w:val="24"/>
+        </w:rPr>
+      </w:pPr>
+      <w:r>
+        <w:rPr>
+          <w:sz w:val="24"/>
+          <w:szCs w:val="24"/>
+        </w:rPr>
+        <w:lastRenderedPageBreak/>
         <w:t>In de terminal</w:t>
       </w:r>
       <w:r>
@@ -492,6 +496,7 @@
     </w:p>
     <w:p>
       <w:pPr>
+        <w:jc w:val="center"/>
         <w:rPr>
           <w:sz w:val="24"/>
           <w:szCs w:val="24"/>
@@ -501,7 +506,6 @@
         <w:rPr>
           <w:noProof/>
         </w:rPr>
-        <w:lastRenderedPageBreak/>
         <w:drawing>
           <wp:inline distT="0" distB="0" distL="0" distR="0" wp14:anchorId="49EF1C16" wp14:editId="039E9047">
             <wp:extent cx="5760720" cy="3407410"/>
@@ -577,6 +581,7 @@
     </w:p>
     <w:p>
       <w:pPr>
+        <w:jc w:val="center"/>
         <w:rPr>
           <w:sz w:val="24"/>
           <w:szCs w:val="24"/>
@@ -749,6 +754,7 @@
     </w:p>
     <w:p>
       <w:pPr>
+        <w:jc w:val="center"/>
         <w:rPr>
           <w:sz w:val="24"/>
           <w:szCs w:val="24"/>
@@ -844,6 +850,7 @@
     </w:p>
     <w:p>
       <w:pPr>
+        <w:jc w:val="center"/>
         <w:rPr>
           <w:sz w:val="24"/>
           <w:szCs w:val="24"/>
@@ -911,14 +918,48 @@
           <w:sz w:val="24"/>
           <w:szCs w:val="24"/>
         </w:rPr>
-        <w:t>, voor jullie gaat het niet uitmaken wat er staat</w:t>
-      </w:r>
-      <w:r>
-        <w:rPr>
-          <w:sz w:val="24"/>
-          <w:szCs w:val="24"/>
-        </w:rPr>
-        <w:t>.(let op dit kan maximaal een paar seconde duren.</w:t>
+        <w:t xml:space="preserve">, </w:t>
+      </w:r>
+      <w:r>
+        <w:rPr>
+          <w:sz w:val="24"/>
+          <w:szCs w:val="24"/>
+        </w:rPr>
+        <w:t>maak je niet druk wat er staat als het er maar een beetje op lijkt</w:t>
+      </w:r>
+      <w:r>
+        <w:rPr>
+          <w:sz w:val="24"/>
+          <w:szCs w:val="24"/>
+        </w:rPr>
+        <w:t>.</w:t>
+      </w:r>
+      <w:r>
+        <w:rPr>
+          <mc:AlternateContent>
+            <mc:Choice Requires="w16se"/>
+            <mc:Fallback>
+              <w:rFonts w:ascii="Segoe UI Emoji" w:eastAsia="Segoe UI Emoji" w:hAnsi="Segoe UI Emoji" w:cs="Segoe UI Emoji"/>
+            </mc:Fallback>
+          </mc:AlternateContent>
+          <w:sz w:val="24"/>
+          <w:szCs w:val="24"/>
+        </w:rPr>
+        <mc:AlternateContent>
+          <mc:Choice Requires="w16se">
+            <w16se:symEx w16se:font="Segoe UI Emoji" w16se:char="1F642"/>
+          </mc:Choice>
+          <mc:Fallback>
+            <w:t>🙂</w:t>
+          </mc:Fallback>
+        </mc:AlternateContent>
+      </w:r>
+      <w:r>
+        <w:rPr>
+          <w:sz w:val="24"/>
+          <w:szCs w:val="24"/>
+        </w:rPr>
+        <w:t>(let op dit kan maximaal een paar seconde duren.</w:t>
       </w:r>
       <w:r>
         <w:rPr>
@@ -1056,6 +1097,7 @@
     </w:p>
     <w:p>
       <w:pPr>
+        <w:jc w:val="center"/>
         <w:rPr>
           <w:sz w:val="24"/>
           <w:szCs w:val="24"/>
@@ -1068,9 +1110,9 @@
           <w:szCs w:val="24"/>
         </w:rPr>
         <w:drawing>
-          <wp:inline distT="0" distB="0" distL="0" distR="0" wp14:anchorId="0E2804BA" wp14:editId="0A20AA03">
-            <wp:extent cx="5245100" cy="2965979"/>
-            <wp:effectExtent l="0" t="0" r="0" b="6350"/>
+          <wp:inline distT="0" distB="0" distL="0" distR="0" wp14:anchorId="0E2804BA" wp14:editId="2F5A32B8">
+            <wp:extent cx="5143100" cy="2908300"/>
+            <wp:effectExtent l="0" t="0" r="635" b="6350"/>
             <wp:docPr id="346714614" name="Afbeelding 1" descr="Afbeelding met tekst, schermopname, software, Multimediasoftware&#10;&#10;Automatisch gegenereerde beschrijving"/>
             <wp:cNvGraphicFramePr>
               <a:graphicFrameLocks xmlns:a="http://schemas.openxmlformats.org/drawingml/2006/main" noChangeAspect="1"/>
@@ -1091,7 +1133,7 @@
                   <pic:spPr>
                     <a:xfrm>
                       <a:off x="0" y="0"/>
-                      <a:ext cx="5254197" cy="2971123"/>
+                      <a:ext cx="5159011" cy="2917297"/>
                     </a:xfrm>
                     <a:prstGeom prst="rect">
                       <a:avLst/>
@@ -1151,6 +1193,7 @@
     </w:p>
     <w:p>
       <w:pPr>
+        <w:jc w:val="center"/>
         <w:rPr>
           <w:sz w:val="24"/>
           <w:szCs w:val="24"/>
@@ -1246,6 +1289,7 @@
     </w:p>
     <w:p>
       <w:pPr>
+        <w:jc w:val="center"/>
         <w:rPr>
           <w:sz w:val="24"/>
           <w:szCs w:val="24"/>
@@ -1259,9 +1303,9 @@
         </w:rPr>
         <w:lastRenderedPageBreak/>
         <w:drawing>
-          <wp:inline distT="0" distB="0" distL="0" distR="0" wp14:anchorId="1B930D98" wp14:editId="0EB4ED52">
-            <wp:extent cx="4399280" cy="2749550"/>
-            <wp:effectExtent l="0" t="0" r="1270" b="0"/>
+          <wp:inline distT="0" distB="0" distL="0" distR="0" wp14:anchorId="1B930D98" wp14:editId="5699A7EF">
+            <wp:extent cx="4490720" cy="2806700"/>
+            <wp:effectExtent l="0" t="0" r="5080" b="0"/>
             <wp:docPr id="1655271822" name="Afbeelding 1" descr="Afbeelding met tekst, schermopname, kaart, Grafische software&#10;&#10;Automatisch gegenereerde beschrijving"/>
             <wp:cNvGraphicFramePr>
               <a:graphicFrameLocks xmlns:a="http://schemas.openxmlformats.org/drawingml/2006/main" noChangeAspect="1"/>
@@ -1282,7 +1326,7 @@
                   <pic:spPr>
                     <a:xfrm>
                       <a:off x="0" y="0"/>
-                      <a:ext cx="4407171" cy="2754482"/>
+                      <a:ext cx="4503523" cy="2814702"/>
                     </a:xfrm>
                     <a:prstGeom prst="rect">
                       <a:avLst/>
@@ -1370,7 +1414,21 @@
           <w:sz w:val="24"/>
           <w:szCs w:val="24"/>
         </w:rPr>
-        <w:t>Als je het dashboard wil afsluiten druk je waarschijnlijk het tabblad of de hele browser weg maar sluit niet alles af.</w:t>
+        <w:t xml:space="preserve">Als je het dashboard </w:t>
+      </w:r>
+      <w:r>
+        <w:rPr>
+          <w:sz w:val="24"/>
+          <w:szCs w:val="24"/>
+        </w:rPr>
+        <w:t xml:space="preserve">na de race </w:t>
+      </w:r>
+      <w:r>
+        <w:rPr>
+          <w:sz w:val="24"/>
+          <w:szCs w:val="24"/>
+        </w:rPr>
+        <w:t>wil afsluiten druk je waarschijnlijk het tabblad of de hele browser weg maar sluit niet alles af.</w:t>
       </w:r>
       <w:r>
         <w:rPr>
@@ -1412,14 +1470,6 @@
           </mc:Fallback>
         </mc:AlternateContent>
       </w:r>
-    </w:p>
-    <w:p>
-      <w:pPr>
-        <w:rPr>
-          <w:sz w:val="24"/>
-          <w:szCs w:val="24"/>
-        </w:rPr>
-      </w:pPr>
     </w:p>
     <w:p>
       <w:pPr>
@@ -1534,7 +1584,28 @@
           <w:sz w:val="24"/>
           <w:szCs w:val="24"/>
         </w:rPr>
-        <w:t xml:space="preserve">als je het programma wil afsluiten en </w:t>
+        <w:t xml:space="preserve">om het programma </w:t>
+      </w:r>
+      <w:r>
+        <w:rPr>
+          <w:sz w:val="24"/>
+          <w:szCs w:val="24"/>
+        </w:rPr>
+        <w:t>af</w:t>
+      </w:r>
+      <w:r>
+        <w:rPr>
+          <w:sz w:val="24"/>
+          <w:szCs w:val="24"/>
+        </w:rPr>
+        <w:t xml:space="preserve"> te </w:t>
+      </w:r>
+      <w:r>
+        <w:rPr>
+          <w:sz w:val="24"/>
+          <w:szCs w:val="24"/>
+        </w:rPr>
+        <w:t xml:space="preserve">sluiten en </w:t>
       </w:r>
       <w:r>
         <w:rPr>
@@ -1552,7 +1623,21 @@
           <w:sz w:val="24"/>
           <w:szCs w:val="24"/>
         </w:rPr>
-        <w:t xml:space="preserve"> al je dat nog niet wil</w:t>
+        <w:t xml:space="preserve"> al</w:t>
+      </w:r>
+      <w:r>
+        <w:rPr>
+          <w:sz w:val="24"/>
+          <w:szCs w:val="24"/>
+        </w:rPr>
+        <w:t>s</w:t>
+      </w:r>
+      <w:r>
+        <w:rPr>
+          <w:sz w:val="24"/>
+          <w:szCs w:val="24"/>
+        </w:rPr>
+        <w:t xml:space="preserve"> je dat niet wil</w:t>
       </w:r>
     </w:p>
     <w:p>
@@ -1619,6 +1704,7 @@
     </w:p>
     <w:p>
       <w:pPr>
+        <w:jc w:val="center"/>
         <w:rPr>
           <w:b/>
           <w:bCs/>

</xml_diff>